<commit_message>
Update 1. JSON and REST Architecture.docx
</commit_message>
<xml_diff>
--- a/3. Using Python to Access Web Data (Module 3)/Week 6/1. JSON and REST Architecture.docx
+++ b/3. Using Python to Access Web Data (Module 3)/Week 6/1. JSON and REST Architecture.docx
@@ -1,6 +1,6 @@
 
 <file path=word/document.xml><?xml version="1.0" encoding="utf-8"?>
-<w:document xmlns:wpc="http://schemas.microsoft.com/office/word/2010/wordprocessingCanvas" xmlns:cx="http://schemas.microsoft.com/office/drawing/2014/chartex" xmlns:cx1="http://schemas.microsoft.com/office/drawing/2015/9/8/chartex" xmlns:cx2="http://schemas.microsoft.com/office/drawing/2015/10/21/chartex" xmlns:cx3="http://schemas.microsoft.com/office/drawing/2016/5/9/chartex" xmlns:cx4="http://schemas.microsoft.com/office/drawing/2016/5/10/chartex" xmlns:cx5="http://schemas.microsoft.com/office/drawing/2016/5/11/chartex" xmlns:cx6="http://schemas.microsoft.com/office/drawing/2016/5/12/chartex" xmlns:cx7="http://schemas.microsoft.com/office/drawing/2016/5/13/chartex" xmlns:cx8="http://schemas.microsoft.com/office/drawing/2016/5/14/chartex" xmlns:mc="http://schemas.openxmlformats.org/markup-compatibility/2006" xmlns:aink="http://schemas.microsoft.com/office/drawing/2016/ink" xmlns:am3d="http://schemas.microsoft.com/office/drawing/2017/model3d" xmlns:o="urn:schemas-microsoft-com:office:office" xmlns:r="http://schemas.openxmlformats.org/officeDocument/2006/relationships" xmlns:m="http://schemas.openxmlformats.org/officeDocument/2006/math" xmlns:v="urn:schemas-microsoft-com:vml" xmlns:wp14="http://schemas.microsoft.com/office/word/2010/wordprocessingDrawing" xmlns:wp="http://schemas.openxmlformats.org/drawingml/2006/wordprocessingDrawing" xmlns:w10="urn:schemas-microsoft-com:office:word" xmlns:w="http://schemas.openxmlformats.org/wordprocessingml/2006/main" xmlns:w14="http://schemas.microsoft.com/office/word/2010/wordml" xmlns:w15="http://schemas.microsoft.com/office/word/2012/wordml" xmlns:w16cid="http://schemas.microsoft.com/office/word/2016/wordml/cid" xmlns:w16se="http://schemas.microsoft.com/office/word/2015/wordml/symex" xmlns:wpg="http://schemas.microsoft.com/office/word/2010/wordprocessingGroup" xmlns:wpi="http://schemas.microsoft.com/office/word/2010/wordprocessingInk" xmlns:wne="http://schemas.microsoft.com/office/word/2006/wordml" xmlns:wps="http://schemas.microsoft.com/office/word/2010/wordprocessingShape" mc:Ignorable="w14 w15 w16se w16cid wp14">
+<w:document xmlns:wpc="http://schemas.microsoft.com/office/word/2010/wordprocessingCanvas" xmlns:cx="http://schemas.microsoft.com/office/drawing/2014/chartex" xmlns:cx1="http://schemas.microsoft.com/office/drawing/2015/9/8/chartex" xmlns:cx2="http://schemas.microsoft.com/office/drawing/2015/10/21/chartex" xmlns:cx3="http://schemas.microsoft.com/office/drawing/2016/5/9/chartex" xmlns:cx4="http://schemas.microsoft.com/office/drawing/2016/5/10/chartex" xmlns:cx5="http://schemas.microsoft.com/office/drawing/2016/5/11/chartex" xmlns:cx6="http://schemas.microsoft.com/office/drawing/2016/5/12/chartex" xmlns:cx7="http://schemas.microsoft.com/office/drawing/2016/5/13/chartex" xmlns:cx8="http://schemas.microsoft.com/office/drawing/2016/5/14/chartex" xmlns:mc="http://schemas.openxmlformats.org/markup-compatibility/2006" xmlns:aink="http://schemas.microsoft.com/office/drawing/2016/ink" xmlns:am3d="http://schemas.microsoft.com/office/drawing/2017/model3d" xmlns:o="urn:schemas-microsoft-com:office:office" xmlns:oel="http://schemas.microsoft.com/office/2019/extlst" xmlns:r="http://schemas.openxmlformats.org/officeDocument/2006/relationships" xmlns:m="http://schemas.openxmlformats.org/officeDocument/2006/math" xmlns:v="urn:schemas-microsoft-com:vml" xmlns:wp14="http://schemas.microsoft.com/office/word/2010/wordprocessingDrawing" xmlns:wp="http://schemas.openxmlformats.org/drawingml/2006/wordprocessingDrawing" xmlns:w10="urn:schemas-microsoft-com:office:word" xmlns:w="http://schemas.openxmlformats.org/wordprocessingml/2006/main" xmlns:w14="http://schemas.microsoft.com/office/word/2010/wordml" xmlns:w15="http://schemas.microsoft.com/office/word/2012/wordml" xmlns:w16cex="http://schemas.microsoft.com/office/word/2018/wordml/cex" xmlns:w16cid="http://schemas.microsoft.com/office/word/2016/wordml/cid" xmlns:w16="http://schemas.microsoft.com/office/word/2018/wordml" xmlns:w16du="http://schemas.microsoft.com/office/word/2023/wordml/word16du" xmlns:w16sdtdh="http://schemas.microsoft.com/office/word/2020/wordml/sdtdatahash" xmlns:w16se="http://schemas.microsoft.com/office/word/2015/wordml/symex" xmlns:wpg="http://schemas.microsoft.com/office/word/2010/wordprocessingGroup" xmlns:wpi="http://schemas.microsoft.com/office/word/2010/wordprocessingInk" xmlns:wne="http://schemas.microsoft.com/office/word/2006/wordml" xmlns:wps="http://schemas.microsoft.com/office/word/2010/wordprocessingShape" mc:Ignorable="w14 w15 w16se w16cid w16 w16cex w16sdtdh w16du wp14">
   <w:body>
     <w:p>
       <w:r>
@@ -34,19 +34,11 @@
       <w:r>
         <w:t xml:space="preserve"> due to use of </w:t>
       </w:r>
-      <w:proofErr w:type="spellStart"/>
       <w:r>
         <w:rPr>
           <w:i/>
         </w:rPr>
-        <w:t>key:value</w:t>
-      </w:r>
-      <w:proofErr w:type="spellEnd"/>
-      <w:r>
-        <w:rPr>
-          <w:i/>
-        </w:rPr>
-        <w:t xml:space="preserve"> </w:t>
+        <w:t xml:space="preserve">key:value </w:t>
       </w:r>
       <w:r>
         <w:t>pairs</w:t>
@@ -63,49 +55,6 @@
             <wp:extent cx="2063750" cy="1351584"/>
             <wp:effectExtent l="0" t="0" r="0" b="1270"/>
             <wp:docPr id="1" name="Picture 1"/>
-            <wp:cNvGraphicFramePr>
-              <a:graphicFrameLocks xmlns:a="http://schemas.openxmlformats.org/drawingml/2006/main" noChangeAspect="1"/>
-            </wp:cNvGraphicFramePr>
-            <a:graphic xmlns:a="http://schemas.openxmlformats.org/drawingml/2006/main">
-              <a:graphicData uri="http://schemas.openxmlformats.org/drawingml/2006/picture">
-                <pic:pic xmlns:pic="http://schemas.openxmlformats.org/drawingml/2006/picture">
-                  <pic:nvPicPr>
-                    <pic:cNvPr id="1" name=""/>
-                    <pic:cNvPicPr/>
-                  </pic:nvPicPr>
-                  <pic:blipFill>
-                    <a:blip r:embed="rId4"/>
-                    <a:stretch>
-                      <a:fillRect/>
-                    </a:stretch>
-                  </pic:blipFill>
-                  <pic:spPr>
-                    <a:xfrm>
-                      <a:off x="0" y="0"/>
-                      <a:ext cx="2097904" cy="1373952"/>
-                    </a:xfrm>
-                    <a:prstGeom prst="rect">
-                      <a:avLst/>
-                    </a:prstGeom>
-                  </pic:spPr>
-                </pic:pic>
-              </a:graphicData>
-            </a:graphic>
-          </wp:inline>
-        </w:drawing>
-      </w:r>
-      <w:r>
-        <w:t xml:space="preserve"> </w:t>
-      </w:r>
-      <w:r>
-        <w:rPr>
-          <w:noProof/>
-        </w:rPr>
-        <w:drawing>
-          <wp:inline distT="0" distB="0" distL="0" distR="0" wp14:anchorId="1B9EA627" wp14:editId="63DEAB22">
-            <wp:extent cx="3162300" cy="660445"/>
-            <wp:effectExtent l="0" t="0" r="0" b="6350"/>
-            <wp:docPr id="2" name="Picture 2"/>
             <wp:cNvGraphicFramePr>
               <a:graphicFrameLocks xmlns:a="http://schemas.openxmlformats.org/drawingml/2006/main" noChangeAspect="1"/>
             </wp:cNvGraphicFramePr>
@@ -125,7 +74,7 @@
                   <pic:spPr>
                     <a:xfrm>
                       <a:off x="0" y="0"/>
-                      <a:ext cx="3315957" cy="692536"/>
+                      <a:ext cx="2097904" cy="1373952"/>
                     </a:xfrm>
                     <a:prstGeom prst="rect">
                       <a:avLst/>
@@ -137,90 +86,18 @@
           </wp:inline>
         </w:drawing>
       </w:r>
-    </w:p>
-    <w:p>
-      <w:r>
-        <w:rPr>
-          <w:b/>
-          <w:u w:val="single"/>
-        </w:rPr>
-        <w:t>Service Oriented Approach</w:t>
-      </w:r>
-      <w:r>
-        <w:rPr>
-          <w:b/>
-          <w:i/>
-        </w:rPr>
+      <w:r>
         <w:t xml:space="preserve"> </w:t>
       </w:r>
       <w:r>
-        <w:br/>
-      </w:r>
-      <w:r>
-        <w:br/>
-        <w:t xml:space="preserve">- </w:t>
-      </w:r>
-      <w:r>
-        <w:t>When your service pulls data (via JSON or XML) from other service providers to display to your users (Airline websites offering you car rentals/hotel rentals when you book flights)</w:t>
-      </w:r>
-      <w:r>
-        <w:br/>
-        <w:t xml:space="preserve">- This is done via </w:t>
-      </w:r>
-      <w:r>
-        <w:rPr>
-          <w:b/>
-          <w:i/>
-        </w:rPr>
-        <w:t>API (</w:t>
-      </w:r>
-      <w:r>
-        <w:rPr>
-          <w:b/>
-          <w:i/>
-        </w:rPr>
-        <w:t>Application Programming Interface</w:t>
-      </w:r>
-      <w:r>
-        <w:rPr>
-          <w:b/>
-          <w:i/>
-        </w:rPr>
-        <w:t>)</w:t>
-      </w:r>
-      <w:r>
-        <w:t xml:space="preserve"> - </w:t>
-      </w:r>
-      <w:r>
-        <w:t>a set of rules and protocols that allows different software applications to communicate with each other. It defines the methods and data formats that applications can use to request and exchange information.</w:t>
-      </w:r>
-      <w:r>
-        <w:t xml:space="preserve"> </w:t>
-      </w:r>
-      <w:r>
-        <w:t>E</w:t>
-      </w:r>
-      <w:r>
-        <w:t>nable</w:t>
-      </w:r>
-      <w:r>
-        <w:t>s</w:t>
-      </w:r>
-      <w:r>
-        <w:t xml:space="preserve"> developers to integrate different systems, applications, or services, allowing them to work together and share functionality.</w:t>
-      </w:r>
-      <w:r>
-        <w:br/>
-      </w:r>
-      <w:r>
         <w:rPr>
           <w:noProof/>
         </w:rPr>
         <w:drawing>
-          <wp:inline distT="0" distB="0" distL="0" distR="0" wp14:anchorId="1DD1B9AA" wp14:editId="0BA2D43B">
-            <wp:extent cx="2305050" cy="1637177"/>
-            <wp:effectExtent l="0" t="0" r="0" b="1270"/>
-            <wp:docPr id="3" name="Picture 3"/>
+          <wp:inline distT="0" distB="0" distL="0" distR="0" wp14:anchorId="1B9EA627" wp14:editId="63DEAB22">
+            <wp:extent cx="3162300" cy="660445"/>
+            <wp:effectExtent l="0" t="0" r="0" b="6350"/>
+            <wp:docPr id="2" name="Picture 2"/>
             <wp:cNvGraphicFramePr>
               <a:graphicFrameLocks xmlns:a="http://schemas.openxmlformats.org/drawingml/2006/main" noChangeAspect="1"/>
             </wp:cNvGraphicFramePr>
@@ -240,6 +117,105 @@
                   <pic:spPr>
                     <a:xfrm>
                       <a:off x="0" y="0"/>
+                      <a:ext cx="3315957" cy="692536"/>
+                    </a:xfrm>
+                    <a:prstGeom prst="rect">
+                      <a:avLst/>
+                    </a:prstGeom>
+                  </pic:spPr>
+                </pic:pic>
+              </a:graphicData>
+            </a:graphic>
+          </wp:inline>
+        </w:drawing>
+      </w:r>
+    </w:p>
+    <w:p>
+      <w:r>
+        <w:rPr>
+          <w:b/>
+          <w:u w:val="single"/>
+        </w:rPr>
+        <w:t>Service Oriented Approach</w:t>
+      </w:r>
+      <w:r>
+        <w:rPr>
+          <w:b/>
+          <w:i/>
+        </w:rPr>
+        <w:t xml:space="preserve"> </w:t>
+      </w:r>
+      <w:r>
+        <w:br/>
+      </w:r>
+      <w:r>
+        <w:br/>
+        <w:t xml:space="preserve">- </w:t>
+      </w:r>
+      <w:r>
+        <w:t>When your service pulls data (via JSON or XML) from other service providers to display to your users (Airline websites offering you car rentals/hotel rentals when you book flights)</w:t>
+      </w:r>
+      <w:r>
+        <w:br/>
+        <w:t xml:space="preserve">- This is done via </w:t>
+      </w:r>
+      <w:r>
+        <w:rPr>
+          <w:b/>
+          <w:i/>
+        </w:rPr>
+        <w:t>API (</w:t>
+      </w:r>
+      <w:r>
+        <w:rPr>
+          <w:b/>
+          <w:i/>
+        </w:rPr>
+        <w:t>Application Programming Interface)</w:t>
+      </w:r>
+      <w:r>
+        <w:t xml:space="preserve"> - </w:t>
+      </w:r>
+      <w:r>
+        <w:t>a set of rules and protocols that allows different software applications to communicate with each other. It defines the methods and data formats that applications can use to request and exchange information.</w:t>
+      </w:r>
+      <w:r>
+        <w:t xml:space="preserve"> </w:t>
+      </w:r>
+      <w:r>
+        <w:t>Enables developers to integrate different systems, applications, or services, allowing them to work together and share functionality.</w:t>
+      </w:r>
+      <w:r>
+        <w:br/>
+      </w:r>
+      <w:r>
+        <w:rPr>
+          <w:noProof/>
+        </w:rPr>
+        <w:drawing>
+          <wp:inline distT="0" distB="0" distL="0" distR="0" wp14:anchorId="1DD1B9AA" wp14:editId="0BA2D43B">
+            <wp:extent cx="2305050" cy="1637177"/>
+            <wp:effectExtent l="0" t="0" r="0" b="1270"/>
+            <wp:docPr id="3" name="Picture 3"/>
+            <wp:cNvGraphicFramePr>
+              <a:graphicFrameLocks xmlns:a="http://schemas.openxmlformats.org/drawingml/2006/main" noChangeAspect="1"/>
+            </wp:cNvGraphicFramePr>
+            <a:graphic xmlns:a="http://schemas.openxmlformats.org/drawingml/2006/main">
+              <a:graphicData uri="http://schemas.openxmlformats.org/drawingml/2006/picture">
+                <pic:pic xmlns:pic="http://schemas.openxmlformats.org/drawingml/2006/picture">
+                  <pic:nvPicPr>
+                    <pic:cNvPr id="1" name=""/>
+                    <pic:cNvPicPr/>
+                  </pic:nvPicPr>
+                  <pic:blipFill>
+                    <a:blip r:embed="rId7"/>
+                    <a:stretch>
+                      <a:fillRect/>
+                    </a:stretch>
+                  </pic:blipFill>
+                  <pic:spPr>
+                    <a:xfrm>
+                      <a:off x="0" y="0"/>
                       <a:ext cx="2369242" cy="1682770"/>
                     </a:xfrm>
                     <a:prstGeom prst="rect">
@@ -260,7 +236,6 @@
           <w:u w:val="single"/>
         </w:rPr>
       </w:pPr>
-      <w:proofErr w:type="spellStart"/>
       <w:r>
         <w:rPr>
           <w:b/>
@@ -273,15 +248,7 @@
           <w:b/>
           <w:u w:val="single"/>
         </w:rPr>
-        <w:t>Coding</w:t>
-      </w:r>
-      <w:proofErr w:type="spellEnd"/>
-      <w:r>
-        <w:rPr>
-          <w:b/>
-          <w:u w:val="single"/>
-        </w:rPr>
-        <w:t xml:space="preserve"> </w:t>
+        <w:t xml:space="preserve">Coding </w:t>
       </w:r>
       <w:r>
         <w:rPr>
@@ -295,7 +262,7 @@
       <w:r>
         <w:t xml:space="preserve">- </w:t>
       </w:r>
-      <w:hyperlink r:id="rId7" w:history="1">
+      <w:hyperlink r:id="rId8" w:history="1">
         <w:r>
           <w:rPr>
             <w:rStyle w:val="Hyperlink"/>
@@ -322,71 +289,6 @@
             <wp:extent cx="5283200" cy="2380865"/>
             <wp:effectExtent l="0" t="0" r="0" b="635"/>
             <wp:docPr id="4" name="Picture 4"/>
-            <wp:cNvGraphicFramePr>
-              <a:graphicFrameLocks xmlns:a="http://schemas.openxmlformats.org/drawingml/2006/main" noChangeAspect="1"/>
-            </wp:cNvGraphicFramePr>
-            <a:graphic xmlns:a="http://schemas.openxmlformats.org/drawingml/2006/main">
-              <a:graphicData uri="http://schemas.openxmlformats.org/drawingml/2006/picture">
-                <pic:pic xmlns:pic="http://schemas.openxmlformats.org/drawingml/2006/picture">
-                  <pic:nvPicPr>
-                    <pic:cNvPr id="1" name=""/>
-                    <pic:cNvPicPr/>
-                  </pic:nvPicPr>
-                  <pic:blipFill>
-                    <a:blip r:embed="rId8"/>
-                    <a:stretch>
-                      <a:fillRect/>
-                    </a:stretch>
-                  </pic:blipFill>
-                  <pic:spPr>
-                    <a:xfrm>
-                      <a:off x="0" y="0"/>
-                      <a:ext cx="5386216" cy="2427289"/>
-                    </a:xfrm>
-                    <a:prstGeom prst="rect">
-                      <a:avLst/>
-                    </a:prstGeom>
-                  </pic:spPr>
-                </pic:pic>
-              </a:graphicData>
-            </a:graphic>
-          </wp:inline>
-        </w:drawing>
-      </w:r>
-    </w:p>
-    <w:p>
-      <w:r>
-        <w:lastRenderedPageBreak/>
-        <w:t>JSON version returned in Python</w:t>
-      </w:r>
-      <w:r>
-        <w:br/>
-        <w:t>- ‘q’ = address</w:t>
-      </w:r>
-      <w:r>
-        <w:br/>
-        <w:t xml:space="preserve">- </w:t>
-      </w:r>
-      <w:proofErr w:type="spellStart"/>
-      <w:r>
-        <w:t>url</w:t>
-      </w:r>
-      <w:proofErr w:type="spellEnd"/>
-      <w:r>
-        <w:t xml:space="preserve"> encoding - % = encoding for , and space</w:t>
-      </w:r>
-      <w:r>
-        <w:br/>
-      </w:r>
-      <w:r>
-        <w:rPr>
-          <w:noProof/>
-        </w:rPr>
-        <w:drawing>
-          <wp:inline distT="0" distB="0" distL="0" distR="0" wp14:anchorId="00B24CFA" wp14:editId="6AA288F0">
-            <wp:extent cx="6858000" cy="3246755"/>
-            <wp:effectExtent l="0" t="0" r="0" b="0"/>
-            <wp:docPr id="5" name="Picture 5"/>
             <wp:cNvGraphicFramePr>
               <a:graphicFrameLocks xmlns:a="http://schemas.openxmlformats.org/drawingml/2006/main" noChangeAspect="1"/>
             </wp:cNvGraphicFramePr>
@@ -406,6 +308,63 @@
                   <pic:spPr>
                     <a:xfrm>
                       <a:off x="0" y="0"/>
+                      <a:ext cx="5386216" cy="2427289"/>
+                    </a:xfrm>
+                    <a:prstGeom prst="rect">
+                      <a:avLst/>
+                    </a:prstGeom>
+                  </pic:spPr>
+                </pic:pic>
+              </a:graphicData>
+            </a:graphic>
+          </wp:inline>
+        </w:drawing>
+      </w:r>
+    </w:p>
+    <w:p>
+      <w:r>
+        <w:lastRenderedPageBreak/>
+        <w:t>JSON version returned in Python</w:t>
+      </w:r>
+      <w:r>
+        <w:br/>
+        <w:t>- ‘q’ = address</w:t>
+      </w:r>
+      <w:r>
+        <w:br/>
+        <w:t>- url encoding - % = encoding for , and space</w:t>
+      </w:r>
+      <w:r>
+        <w:br/>
+      </w:r>
+      <w:r>
+        <w:rPr>
+          <w:noProof/>
+        </w:rPr>
+        <w:drawing>
+          <wp:inline distT="0" distB="0" distL="0" distR="0" wp14:anchorId="00B24CFA" wp14:editId="6AA288F0">
+            <wp:extent cx="6858000" cy="3246755"/>
+            <wp:effectExtent l="0" t="0" r="0" b="0"/>
+            <wp:docPr id="5" name="Picture 5"/>
+            <wp:cNvGraphicFramePr>
+              <a:graphicFrameLocks xmlns:a="http://schemas.openxmlformats.org/drawingml/2006/main" noChangeAspect="1"/>
+            </wp:cNvGraphicFramePr>
+            <a:graphic xmlns:a="http://schemas.openxmlformats.org/drawingml/2006/main">
+              <a:graphicData uri="http://schemas.openxmlformats.org/drawingml/2006/picture">
+                <pic:pic xmlns:pic="http://schemas.openxmlformats.org/drawingml/2006/picture">
+                  <pic:nvPicPr>
+                    <pic:cNvPr id="1" name=""/>
+                    <pic:cNvPicPr/>
+                  </pic:nvPicPr>
+                  <pic:blipFill>
+                    <a:blip r:embed="rId10"/>
+                    <a:stretch>
+                      <a:fillRect/>
+                    </a:stretch>
+                  </pic:blipFill>
+                  <pic:spPr>
+                    <a:xfrm>
+                      <a:off x="0" y="0"/>
                       <a:ext cx="6858000" cy="3246755"/>
                     </a:xfrm>
                     <a:prstGeom prst="rect">
@@ -418,13 +377,748 @@
           </wp:inline>
         </w:drawing>
       </w:r>
-      <w:bookmarkStart w:id="0" w:name="_GoBack"/>
-      <w:bookmarkEnd w:id="0"/>
     </w:p>
     <w:p/>
     <w:p>
       <w:r>
+        <w:t>(</w:t>
+      </w:r>
+      <w:r>
+        <w:t>Textbook</w:t>
+      </w:r>
+      <w:r>
+        <w:t>)</w:t>
+      </w:r>
+    </w:p>
+    <w:p>
+      <w:r>
+        <w:rPr>
+          <w:b/>
+          <w:bCs/>
+          <w:u w:val="single"/>
+        </w:rPr>
+        <w:t>eXtensible Markup Language (XML)</w:t>
+      </w:r>
+      <w:r>
+        <w:rPr>
+          <w:b/>
+          <w:bCs/>
+          <w:i/>
+          <w:iCs/>
+        </w:rPr>
         <w:t xml:space="preserve"> </w:t>
+      </w:r>
+      <w:r>
+        <w:rPr>
+          <w:b/>
+          <w:bCs/>
+          <w:i/>
+          <w:iCs/>
+        </w:rPr>
+        <w:br/>
+      </w:r>
+      <w:r>
+        <w:rPr>
+          <w:b/>
+          <w:bCs/>
+          <w:i/>
+          <w:iCs/>
+        </w:rPr>
+        <w:br/>
+      </w:r>
+      <w:r>
+        <w:t xml:space="preserve">- </w:t>
+      </w:r>
+      <w:r>
+        <w:t>The original data exchange language, best suited for document-style data</w:t>
+      </w:r>
+      <w:r>
+        <w:br/>
+      </w:r>
+      <w:r>
+        <w:t xml:space="preserve">- </w:t>
+      </w:r>
+      <w:r>
+        <w:t>Looks similar to HTML</w:t>
+      </w:r>
+      <w:r>
+        <w:br/>
+      </w:r>
+      <w:r>
+        <w:drawing>
+          <wp:inline distT="0" distB="0" distL="0" distR="0" wp14:anchorId="68F9FC9F" wp14:editId="69D92AB5">
+            <wp:extent cx="1648055" cy="1305107"/>
+            <wp:effectExtent l="0" t="0" r="9525" b="9525"/>
+            <wp:docPr id="1721831135" name="Picture 1" descr="A computer screen shot of white text&#10;&#10;Description automatically generated"/>
+            <wp:cNvGraphicFramePr>
+              <a:graphicFrameLocks xmlns:a="http://schemas.openxmlformats.org/drawingml/2006/main" noChangeAspect="1"/>
+            </wp:cNvGraphicFramePr>
+            <a:graphic xmlns:a="http://schemas.openxmlformats.org/drawingml/2006/main">
+              <a:graphicData uri="http://schemas.openxmlformats.org/drawingml/2006/picture">
+                <pic:pic xmlns:pic="http://schemas.openxmlformats.org/drawingml/2006/picture">
+                  <pic:nvPicPr>
+                    <pic:cNvPr id="1721831135" name="Picture 1" descr="A computer screen shot of white text&#10;&#10;Description automatically generated"/>
+                    <pic:cNvPicPr/>
+                  </pic:nvPicPr>
+                  <pic:blipFill>
+                    <a:blip r:embed="rId11"/>
+                    <a:stretch>
+                      <a:fillRect/>
+                    </a:stretch>
+                  </pic:blipFill>
+                  <pic:spPr>
+                    <a:xfrm>
+                      <a:off x="0" y="0"/>
+                      <a:ext cx="1648055" cy="1305107"/>
+                    </a:xfrm>
+                    <a:prstGeom prst="rect">
+                      <a:avLst/>
+                    </a:prstGeom>
+                  </pic:spPr>
+                </pic:pic>
+              </a:graphicData>
+            </a:graphic>
+          </wp:inline>
+        </w:drawing>
+      </w:r>
+      <w:r>
+        <w:drawing>
+          <wp:inline distT="0" distB="0" distL="0" distR="0" wp14:anchorId="43D785FA" wp14:editId="2E00820B">
+            <wp:extent cx="2715275" cy="2466975"/>
+            <wp:effectExtent l="0" t="0" r="8890" b="0"/>
+            <wp:docPr id="540995467" name="Picture 1" descr="A computer screen shot of a computer code&#10;&#10;Description automatically generated"/>
+            <wp:cNvGraphicFramePr>
+              <a:graphicFrameLocks xmlns:a="http://schemas.openxmlformats.org/drawingml/2006/main" noChangeAspect="1"/>
+            </wp:cNvGraphicFramePr>
+            <a:graphic xmlns:a="http://schemas.openxmlformats.org/drawingml/2006/main">
+              <a:graphicData uri="http://schemas.openxmlformats.org/drawingml/2006/picture">
+                <pic:pic xmlns:pic="http://schemas.openxmlformats.org/drawingml/2006/picture">
+                  <pic:nvPicPr>
+                    <pic:cNvPr id="540995467" name="Picture 1" descr="A computer screen shot of a computer code&#10;&#10;Description automatically generated"/>
+                    <pic:cNvPicPr/>
+                  </pic:nvPicPr>
+                  <pic:blipFill>
+                    <a:blip r:embed="rId12"/>
+                    <a:stretch>
+                      <a:fillRect/>
+                    </a:stretch>
+                  </pic:blipFill>
+                  <pic:spPr>
+                    <a:xfrm>
+                      <a:off x="0" y="0"/>
+                      <a:ext cx="2718184" cy="2469618"/>
+                    </a:xfrm>
+                    <a:prstGeom prst="rect">
+                      <a:avLst/>
+                    </a:prstGeom>
+                  </pic:spPr>
+                </pic:pic>
+              </a:graphicData>
+            </a:graphic>
+          </wp:inline>
+        </w:drawing>
+      </w:r>
+    </w:p>
+    <w:p>
+      <w:r>
+        <w:t xml:space="preserve">- </w:t>
+      </w:r>
+      <w:r>
+        <w:t>Triple quotes (‘’’ or “””) allow for creating strings that span multiple lines</w:t>
+      </w:r>
+      <w:r>
+        <w:br/>
+        <w:t xml:space="preserve">- </w:t>
+      </w:r>
+      <w:r>
+        <w:rPr>
+          <w:i/>
+          <w:iCs/>
+        </w:rPr>
+        <w:t xml:space="preserve">fromstring – </w:t>
+      </w:r>
+      <w:r>
+        <w:t xml:space="preserve">converts the </w:t>
+      </w:r>
+      <w:r>
+        <w:t xml:space="preserve">string representation of the XML into a ‘tree’ of XML </w:t>
+      </w:r>
+      <w:r>
+        <w:t>elements</w:t>
+      </w:r>
+      <w:r>
+        <w:br/>
+        <w:t xml:space="preserve">- </w:t>
+      </w:r>
+      <w:r>
+        <w:rPr>
+          <w:i/>
+          <w:iCs/>
+        </w:rPr>
+        <w:t>find</w:t>
+      </w:r>
+      <w:r>
+        <w:t xml:space="preserve"> </w:t>
+      </w:r>
+      <w:r>
+        <w:t xml:space="preserve">- </w:t>
+      </w:r>
+      <w:r>
+        <w:t>searches through the XML tree and retrieves elements that match the specified tag</w:t>
+      </w:r>
+      <w:r>
+        <w:br/>
+        <w:t xml:space="preserve">- </w:t>
+      </w:r>
+      <w:r>
+        <w:rPr>
+          <w:i/>
+          <w:iCs/>
+        </w:rPr>
+        <w:t xml:space="preserve">findall  - </w:t>
+      </w:r>
+      <w:r>
+        <w:t>Retrieves a list of all subtrees that represent the desired structure in the XML</w:t>
+      </w:r>
+      <w:r>
+        <w:br/>
+        <w:t xml:space="preserve">- </w:t>
+      </w:r>
+      <w:r>
+        <w:rPr>
+          <w:i/>
+          <w:iCs/>
+        </w:rPr>
+        <w:t xml:space="preserve">ElementTree </w:t>
+      </w:r>
+      <w:r>
+        <w:rPr>
+          <w:i/>
+          <w:iCs/>
+        </w:rPr>
+        <w:t xml:space="preserve"> - </w:t>
+      </w:r>
+      <w:r>
+        <w:t>is an XML parser that allows us to extract data from XML without worrying about the rules of XML syntax</w:t>
+      </w:r>
+    </w:p>
+    <w:p>
+      <w:pPr>
+        <w:pStyle w:val="ListParagraph"/>
+        <w:numPr>
+          <w:ilvl w:val="0"/>
+          <w:numId w:val="1"/>
+        </w:numPr>
+      </w:pPr>
+      <w:r>
+        <w:rPr>
+          <w:b/>
+          <w:bCs/>
+        </w:rPr>
+        <w:lastRenderedPageBreak/>
+        <w:t>For Loop:</w:t>
+      </w:r>
+      <w:r>
+        <w:rPr>
+          <w:b/>
+          <w:bCs/>
+        </w:rPr>
+        <w:br/>
+      </w:r>
+      <w:r>
+        <w:drawing>
+          <wp:inline distT="0" distB="0" distL="0" distR="0" wp14:anchorId="5084D679" wp14:editId="549F73F0">
+            <wp:extent cx="2085975" cy="3132170"/>
+            <wp:effectExtent l="0" t="0" r="0" b="0"/>
+            <wp:docPr id="620549423" name="Picture 1" descr="A screenshot of a computer program&#10;&#10;Description automatically generated"/>
+            <wp:cNvGraphicFramePr>
+              <a:graphicFrameLocks xmlns:a="http://schemas.openxmlformats.org/drawingml/2006/main" noChangeAspect="1"/>
+            </wp:cNvGraphicFramePr>
+            <a:graphic xmlns:a="http://schemas.openxmlformats.org/drawingml/2006/main">
+              <a:graphicData uri="http://schemas.openxmlformats.org/drawingml/2006/picture">
+                <pic:pic xmlns:pic="http://schemas.openxmlformats.org/drawingml/2006/picture">
+                  <pic:nvPicPr>
+                    <pic:cNvPr id="620549423" name="Picture 1" descr="A screenshot of a computer program&#10;&#10;Description automatically generated"/>
+                    <pic:cNvPicPr/>
+                  </pic:nvPicPr>
+                  <pic:blipFill>
+                    <a:blip r:embed="rId13"/>
+                    <a:stretch>
+                      <a:fillRect/>
+                    </a:stretch>
+                  </pic:blipFill>
+                  <pic:spPr>
+                    <a:xfrm>
+                      <a:off x="0" y="0"/>
+                      <a:ext cx="2097637" cy="3149681"/>
+                    </a:xfrm>
+                    <a:prstGeom prst="rect">
+                      <a:avLst/>
+                    </a:prstGeom>
+                  </pic:spPr>
+                </pic:pic>
+              </a:graphicData>
+            </a:graphic>
+          </wp:inline>
+        </w:drawing>
+      </w:r>
+      <w:r>
+        <w:rPr>
+          <w:b/>
+          <w:bCs/>
+        </w:rPr>
+        <w:drawing>
+          <wp:inline distT="0" distB="0" distL="0" distR="0" wp14:anchorId="7BA4C38C" wp14:editId="6378730C">
+            <wp:extent cx="860305" cy="1104900"/>
+            <wp:effectExtent l="0" t="0" r="0" b="0"/>
+            <wp:docPr id="1541551966" name="Picture 1" descr="A screenshot of a computer&#10;&#10;Description automatically generated"/>
+            <wp:cNvGraphicFramePr>
+              <a:graphicFrameLocks xmlns:a="http://schemas.openxmlformats.org/drawingml/2006/main" noChangeAspect="1"/>
+            </wp:cNvGraphicFramePr>
+            <a:graphic xmlns:a="http://schemas.openxmlformats.org/drawingml/2006/main">
+              <a:graphicData uri="http://schemas.openxmlformats.org/drawingml/2006/picture">
+                <pic:pic xmlns:pic="http://schemas.openxmlformats.org/drawingml/2006/picture">
+                  <pic:nvPicPr>
+                    <pic:cNvPr id="1541551966" name="Picture 1" descr="A screenshot of a computer&#10;&#10;Description automatically generated"/>
+                    <pic:cNvPicPr/>
+                  </pic:nvPicPr>
+                  <pic:blipFill>
+                    <a:blip r:embed="rId14"/>
+                    <a:stretch>
+                      <a:fillRect/>
+                    </a:stretch>
+                  </pic:blipFill>
+                  <pic:spPr>
+                    <a:xfrm>
+                      <a:off x="0" y="0"/>
+                      <a:ext cx="863552" cy="1109070"/>
+                    </a:xfrm>
+                    <a:prstGeom prst="rect">
+                      <a:avLst/>
+                    </a:prstGeom>
+                  </pic:spPr>
+                </pic:pic>
+              </a:graphicData>
+            </a:graphic>
+          </wp:inline>
+        </w:drawing>
+      </w:r>
+      <w:r>
+        <w:br/>
+      </w:r>
+    </w:p>
+    <w:p>
+      <w:pPr>
+        <w:ind w:left="360"/>
+      </w:pPr>
+      <w:r>
+        <w:rPr>
+          <w:b/>
+          <w:bCs/>
+          <w:i/>
+          <w:iCs/>
+          <w:u w:val="single"/>
+        </w:rPr>
+        <w:t>JavaScript Object Notation (JSON)</w:t>
+      </w:r>
+      <w:r>
+        <w:rPr>
+          <w:b/>
+          <w:bCs/>
+          <w:i/>
+          <w:iCs/>
+        </w:rPr>
+        <w:t xml:space="preserve"> </w:t>
+      </w:r>
+      <w:r>
+        <w:rPr>
+          <w:b/>
+          <w:bCs/>
+          <w:i/>
+          <w:iCs/>
+        </w:rPr>
+        <w:br/>
+      </w:r>
+      <w:r>
+        <w:rPr>
+          <w:b/>
+          <w:bCs/>
+          <w:i/>
+          <w:iCs/>
+        </w:rPr>
+        <w:br/>
+      </w:r>
+      <w:r>
+        <w:t>– Best suited for exchanging dictionaries, lists, or other internal information</w:t>
+      </w:r>
+      <w:r>
+        <w:br/>
+        <w:t>- Influenced by Pythons syntax for dictionaries and lists</w:t>
+      </w:r>
+      <w:r>
+        <w:br/>
+      </w:r>
+      <w:r>
+        <w:drawing>
+          <wp:inline distT="0" distB="0" distL="0" distR="0" wp14:anchorId="51D20A42" wp14:editId="0C415782">
+            <wp:extent cx="2152650" cy="1706042"/>
+            <wp:effectExtent l="0" t="0" r="0" b="8890"/>
+            <wp:docPr id="326165469" name="Picture 1" descr="A computer screen shot of a code&#10;&#10;Description automatically generated"/>
+            <wp:cNvGraphicFramePr>
+              <a:graphicFrameLocks xmlns:a="http://schemas.openxmlformats.org/drawingml/2006/main" noChangeAspect="1"/>
+            </wp:cNvGraphicFramePr>
+            <a:graphic xmlns:a="http://schemas.openxmlformats.org/drawingml/2006/main">
+              <a:graphicData uri="http://schemas.openxmlformats.org/drawingml/2006/picture">
+                <pic:pic xmlns:pic="http://schemas.openxmlformats.org/drawingml/2006/picture">
+                  <pic:nvPicPr>
+                    <pic:cNvPr id="326165469" name="Picture 1" descr="A computer screen shot of a code&#10;&#10;Description automatically generated"/>
+                    <pic:cNvPicPr/>
+                  </pic:nvPicPr>
+                  <pic:blipFill>
+                    <a:blip r:embed="rId15"/>
+                    <a:stretch>
+                      <a:fillRect/>
+                    </a:stretch>
+                  </pic:blipFill>
+                  <pic:spPr>
+                    <a:xfrm>
+                      <a:off x="0" y="0"/>
+                      <a:ext cx="2154272" cy="1707327"/>
+                    </a:xfrm>
+                    <a:prstGeom prst="rect">
+                      <a:avLst/>
+                    </a:prstGeom>
+                  </pic:spPr>
+                </pic:pic>
+              </a:graphicData>
+            </a:graphic>
+          </wp:inline>
+        </w:drawing>
+      </w:r>
+    </w:p>
+    <w:p>
+      <w:pPr>
+        <w:pStyle w:val="ListParagraph"/>
+        <w:numPr>
+          <w:ilvl w:val="0"/>
+          <w:numId w:val="1"/>
+        </w:numPr>
+      </w:pPr>
+      <w:r>
+        <w:t xml:space="preserve">Cannot add tags like ‘intl’ into data, simply </w:t>
+      </w:r>
+      <w:r>
+        <w:rPr>
+          <w:i/>
+          <w:iCs/>
+        </w:rPr>
+        <w:t xml:space="preserve">key:value </w:t>
+      </w:r>
+      <w:r>
+        <w:t>pairs</w:t>
+      </w:r>
+    </w:p>
+    <w:p>
+      <w:pPr>
+        <w:pStyle w:val="ListParagraph"/>
+        <w:numPr>
+          <w:ilvl w:val="0"/>
+          <w:numId w:val="1"/>
+        </w:numPr>
+      </w:pPr>
+      <w:r>
+        <w:t>‘person’ tag is gone and replaced by a set of curly braces {}</w:t>
+      </w:r>
+    </w:p>
+    <w:p>
+      <w:pPr>
+        <w:pStyle w:val="ListParagraph"/>
+        <w:numPr>
+          <w:ilvl w:val="0"/>
+          <w:numId w:val="1"/>
+        </w:numPr>
+      </w:pPr>
+      <w:r>
+        <w:t>JSON data structures are simpler than XML and it has fewer capabilities</w:t>
+      </w:r>
+    </w:p>
+    <w:p>
+      <w:pPr>
+        <w:pStyle w:val="ListParagraph"/>
+        <w:numPr>
+          <w:ilvl w:val="0"/>
+          <w:numId w:val="1"/>
+        </w:numPr>
+      </w:pPr>
+      <w:r>
+        <w:t>Can nest together as many lists and dictionaries as needed</w:t>
+      </w:r>
+      <w:r>
+        <w:br/>
+      </w:r>
+      <w:r>
+        <w:drawing>
+          <wp:inline distT="0" distB="0" distL="0" distR="0" wp14:anchorId="3D514E05" wp14:editId="43C6F2B8">
+            <wp:extent cx="1162050" cy="1746683"/>
+            <wp:effectExtent l="0" t="0" r="0" b="6350"/>
+            <wp:docPr id="1745969860" name="Picture 1" descr="A screenshot of a computer code&#10;&#10;Description automatically generated"/>
+            <wp:cNvGraphicFramePr>
+              <a:graphicFrameLocks xmlns:a="http://schemas.openxmlformats.org/drawingml/2006/main" noChangeAspect="1"/>
+            </wp:cNvGraphicFramePr>
+            <a:graphic xmlns:a="http://schemas.openxmlformats.org/drawingml/2006/main">
+              <a:graphicData uri="http://schemas.openxmlformats.org/drawingml/2006/picture">
+                <pic:pic xmlns:pic="http://schemas.openxmlformats.org/drawingml/2006/picture">
+                  <pic:nvPicPr>
+                    <pic:cNvPr id="1745969860" name="Picture 1" descr="A screenshot of a computer code&#10;&#10;Description automatically generated"/>
+                    <pic:cNvPicPr/>
+                  </pic:nvPicPr>
+                  <pic:blipFill>
+                    <a:blip r:embed="rId16"/>
+                    <a:stretch>
+                      <a:fillRect/>
+                    </a:stretch>
+                  </pic:blipFill>
+                  <pic:spPr>
+                    <a:xfrm>
+                      <a:off x="0" y="0"/>
+                      <a:ext cx="1162455" cy="1747291"/>
+                    </a:xfrm>
+                    <a:prstGeom prst="rect">
+                      <a:avLst/>
+                    </a:prstGeom>
+                  </pic:spPr>
+                </pic:pic>
+              </a:graphicData>
+            </a:graphic>
+          </wp:inline>
+        </w:drawing>
+      </w:r>
+      <w:r>
+        <w:drawing>
+          <wp:inline distT="0" distB="0" distL="0" distR="0" wp14:anchorId="5F999CEC" wp14:editId="42068710">
+            <wp:extent cx="2781300" cy="1507285"/>
+            <wp:effectExtent l="0" t="0" r="0" b="0"/>
+            <wp:docPr id="352147913" name="Picture 1" descr="A screen shot of a computer code&#10;&#10;Description automatically generated"/>
+            <wp:cNvGraphicFramePr>
+              <a:graphicFrameLocks xmlns:a="http://schemas.openxmlformats.org/drawingml/2006/main" noChangeAspect="1"/>
+            </wp:cNvGraphicFramePr>
+            <a:graphic xmlns:a="http://schemas.openxmlformats.org/drawingml/2006/main">
+              <a:graphicData uri="http://schemas.openxmlformats.org/drawingml/2006/picture">
+                <pic:pic xmlns:pic="http://schemas.openxmlformats.org/drawingml/2006/picture">
+                  <pic:nvPicPr>
+                    <pic:cNvPr id="352147913" name="Picture 1" descr="A screen shot of a computer code&#10;&#10;Description automatically generated"/>
+                    <pic:cNvPicPr/>
+                  </pic:nvPicPr>
+                  <pic:blipFill>
+                    <a:blip r:embed="rId17"/>
+                    <a:stretch>
+                      <a:fillRect/>
+                    </a:stretch>
+                  </pic:blipFill>
+                  <pic:spPr>
+                    <a:xfrm>
+                      <a:off x="0" y="0"/>
+                      <a:ext cx="2782812" cy="1508104"/>
+                    </a:xfrm>
+                    <a:prstGeom prst="rect">
+                      <a:avLst/>
+                    </a:prstGeom>
+                  </pic:spPr>
+                </pic:pic>
+              </a:graphicData>
+            </a:graphic>
+          </wp:inline>
+        </w:drawing>
+      </w:r>
+      <w:r>
+        <w:rPr>
+          <w:b/>
+          <w:bCs/>
+        </w:rPr>
+        <w:drawing>
+          <wp:inline distT="0" distB="0" distL="0" distR="0" wp14:anchorId="4D74267F" wp14:editId="3C053162">
+            <wp:extent cx="990600" cy="1272239"/>
+            <wp:effectExtent l="0" t="0" r="0" b="4445"/>
+            <wp:docPr id="763266801" name="Picture 1" descr="A screenshot of a computer&#10;&#10;Description automatically generated"/>
+            <wp:cNvGraphicFramePr>
+              <a:graphicFrameLocks xmlns:a="http://schemas.openxmlformats.org/drawingml/2006/main" noChangeAspect="1"/>
+            </wp:cNvGraphicFramePr>
+            <a:graphic xmlns:a="http://schemas.openxmlformats.org/drawingml/2006/main">
+              <a:graphicData uri="http://schemas.openxmlformats.org/drawingml/2006/picture">
+                <pic:pic xmlns:pic="http://schemas.openxmlformats.org/drawingml/2006/picture">
+                  <pic:nvPicPr>
+                    <pic:cNvPr id="1541551966" name="Picture 1" descr="A screenshot of a computer&#10;&#10;Description automatically generated"/>
+                    <pic:cNvPicPr/>
+                  </pic:nvPicPr>
+                  <pic:blipFill>
+                    <a:blip r:embed="rId14"/>
+                    <a:stretch>
+                      <a:fillRect/>
+                    </a:stretch>
+                  </pic:blipFill>
+                  <pic:spPr>
+                    <a:xfrm>
+                      <a:off x="0" y="0"/>
+                      <a:ext cx="997862" cy="1281565"/>
+                    </a:xfrm>
+                    <a:prstGeom prst="rect">
+                      <a:avLst/>
+                    </a:prstGeom>
+                  </pic:spPr>
+                </pic:pic>
+              </a:graphicData>
+            </a:graphic>
+          </wp:inline>
+        </w:drawing>
+      </w:r>
+    </w:p>
+    <w:p>
+      <w:pPr>
+        <w:pStyle w:val="ListParagraph"/>
+        <w:numPr>
+          <w:ilvl w:val="0"/>
+          <w:numId w:val="1"/>
+        </w:numPr>
+      </w:pPr>
+      <w:r>
+        <w:t>JSON data is less descriptive so we must know in advance what parameters we are getting (through API documentation)</w:t>
+      </w:r>
+    </w:p>
+    <w:p>
+      <w:pPr>
+        <w:ind w:left="360"/>
+        <w:rPr>
+          <w:b/>
+          <w:bCs/>
+          <w:u w:val="single"/>
+        </w:rPr>
+      </w:pPr>
+      <w:r>
+        <w:rPr>
+          <w:b/>
+          <w:bCs/>
+          <w:u w:val="single"/>
+        </w:rPr>
+        <w:lastRenderedPageBreak/>
+        <w:t>Application Programming Interfaces (API’s)</w:t>
+      </w:r>
+    </w:p>
+    <w:p>
+      <w:pPr>
+        <w:ind w:left="360"/>
+      </w:pPr>
+      <w:r>
+        <w:t>- One service makes their data available for other services to access/use via an API by publishing a set of rules and guidelines on how to access their data – this allows for easy automatic access without manual input by people with data</w:t>
+      </w:r>
+      <w:r>
+        <w:br/>
+        <w:t xml:space="preserve">- </w:t>
+      </w:r>
+      <w:r>
+        <w:rPr>
+          <w:i/>
+          <w:iCs/>
+        </w:rPr>
+        <w:t>Service-Oriented Architecture (SOA)</w:t>
+      </w:r>
+      <w:r>
+        <w:t xml:space="preserve"> – When an application makes use of the services of other applications (a hotel booking site that also offers car rentals via an Enterprise API) </w:t>
+      </w:r>
+      <w:r>
+        <w:br/>
+        <w:t xml:space="preserve">- API’s always maintain only </w:t>
+      </w:r>
+      <w:r>
+        <w:rPr>
+          <w:u w:val="single"/>
+        </w:rPr>
+        <w:t xml:space="preserve">one </w:t>
+      </w:r>
+      <w:r>
+        <w:t xml:space="preserve">copy of the data </w:t>
+      </w:r>
+      <w:r>
+        <w:br/>
+        <w:t xml:space="preserve">- </w:t>
+      </w:r>
+      <w:r>
+        <w:rPr>
+          <w:i/>
+          <w:iCs/>
+        </w:rPr>
+        <w:t xml:space="preserve">Web Services </w:t>
+      </w:r>
+      <w:r>
+        <w:t>– When an application makes a set of services in its API available over the web</w:t>
+      </w:r>
+      <w:r>
+        <w:br/>
+      </w:r>
+      <w:r>
+        <w:drawing>
+          <wp:inline distT="0" distB="0" distL="0" distR="0" wp14:anchorId="78DA0FA9" wp14:editId="23DE4F4B">
+            <wp:extent cx="3953427" cy="2724530"/>
+            <wp:effectExtent l="0" t="0" r="9525" b="0"/>
+            <wp:docPr id="1227736379" name="Picture 1" descr="A diagram of a hotel service&#10;&#10;Description automatically generated"/>
+            <wp:cNvGraphicFramePr>
+              <a:graphicFrameLocks xmlns:a="http://schemas.openxmlformats.org/drawingml/2006/main" noChangeAspect="1"/>
+            </wp:cNvGraphicFramePr>
+            <a:graphic xmlns:a="http://schemas.openxmlformats.org/drawingml/2006/main">
+              <a:graphicData uri="http://schemas.openxmlformats.org/drawingml/2006/picture">
+                <pic:pic xmlns:pic="http://schemas.openxmlformats.org/drawingml/2006/picture">
+                  <pic:nvPicPr>
+                    <pic:cNvPr id="1227736379" name="Picture 1" descr="A diagram of a hotel service&#10;&#10;Description automatically generated"/>
+                    <pic:cNvPicPr/>
+                  </pic:nvPicPr>
+                  <pic:blipFill>
+                    <a:blip r:embed="rId18"/>
+                    <a:stretch>
+                      <a:fillRect/>
+                    </a:stretch>
+                  </pic:blipFill>
+                  <pic:spPr>
+                    <a:xfrm>
+                      <a:off x="0" y="0"/>
+                      <a:ext cx="3953427" cy="2724530"/>
+                    </a:xfrm>
+                    <a:prstGeom prst="rect">
+                      <a:avLst/>
+                    </a:prstGeom>
+                  </pic:spPr>
+                </pic:pic>
+              </a:graphicData>
+            </a:graphic>
+          </wp:inline>
+        </w:drawing>
+      </w:r>
+    </w:p>
+    <w:p>
+      <w:pPr>
+        <w:ind w:left="360"/>
+      </w:pPr>
+      <w:r>
+        <w:t>- Most API’s require that you possess an API key to use their API. This is for security purposes as well as to differentiate between different tiers of users (free vs paid)</w:t>
+      </w:r>
+      <w:r>
+        <w:br/>
+        <w:t>- Once you have this key you either include it in POST data or as a parameter in the URL</w:t>
+      </w:r>
+      <w:r>
+        <w:br/>
+        <w:t xml:space="preserve">- </w:t>
+      </w:r>
+      <w:hyperlink r:id="rId19" w:history="1">
+        <w:r>
+          <w:rPr>
+            <w:rStyle w:val="Hyperlink"/>
+            <w:i/>
+            <w:iCs/>
+          </w:rPr>
+          <w:t>OAuth</w:t>
+        </w:r>
+      </w:hyperlink>
+      <w:r>
+        <w:t xml:space="preserve"> – is a common cryptographic protocol that is used to digitally sign requests being sent over the internet </w:t>
       </w:r>
     </w:p>
     <w:sectPr>
@@ -437,8 +1131,128 @@
 </w:document>
 </file>
 
+<file path=word/numbering.xml><?xml version="1.0" encoding="utf-8"?>
+<w:numbering xmlns:wpc="http://schemas.microsoft.com/office/word/2010/wordprocessingCanvas" xmlns:cx="http://schemas.microsoft.com/office/drawing/2014/chartex" xmlns:cx1="http://schemas.microsoft.com/office/drawing/2015/9/8/chartex" xmlns:cx2="http://schemas.microsoft.com/office/drawing/2015/10/21/chartex" xmlns:cx3="http://schemas.microsoft.com/office/drawing/2016/5/9/chartex" xmlns:cx4="http://schemas.microsoft.com/office/drawing/2016/5/10/chartex" xmlns:cx5="http://schemas.microsoft.com/office/drawing/2016/5/11/chartex" xmlns:cx6="http://schemas.microsoft.com/office/drawing/2016/5/12/chartex" xmlns:cx7="http://schemas.microsoft.com/office/drawing/2016/5/13/chartex" xmlns:cx8="http://schemas.microsoft.com/office/drawing/2016/5/14/chartex" xmlns:mc="http://schemas.openxmlformats.org/markup-compatibility/2006" xmlns:aink="http://schemas.microsoft.com/office/drawing/2016/ink" xmlns:am3d="http://schemas.microsoft.com/office/drawing/2017/model3d" xmlns:o="urn:schemas-microsoft-com:office:office" xmlns:oel="http://schemas.microsoft.com/office/2019/extlst" xmlns:r="http://schemas.openxmlformats.org/officeDocument/2006/relationships" xmlns:m="http://schemas.openxmlformats.org/officeDocument/2006/math" xmlns:v="urn:schemas-microsoft-com:vml" xmlns:wp14="http://schemas.microsoft.com/office/word/2010/wordprocessingDrawing" xmlns:wp="http://schemas.openxmlformats.org/drawingml/2006/wordprocessingDrawing" xmlns:w10="urn:schemas-microsoft-com:office:word" xmlns:w="http://schemas.openxmlformats.org/wordprocessingml/2006/main" xmlns:w14="http://schemas.microsoft.com/office/word/2010/wordml" xmlns:w15="http://schemas.microsoft.com/office/word/2012/wordml" xmlns:w16cex="http://schemas.microsoft.com/office/word/2018/wordml/cex" xmlns:w16cid="http://schemas.microsoft.com/office/word/2016/wordml/cid" xmlns:w16="http://schemas.microsoft.com/office/word/2018/wordml" xmlns:w16du="http://schemas.microsoft.com/office/word/2023/wordml/word16du" xmlns:w16sdtdh="http://schemas.microsoft.com/office/word/2020/wordml/sdtdatahash" xmlns:w16se="http://schemas.microsoft.com/office/word/2015/wordml/symex" xmlns:wpg="http://schemas.microsoft.com/office/word/2010/wordprocessingGroup" xmlns:wpi="http://schemas.microsoft.com/office/word/2010/wordprocessingInk" xmlns:wne="http://schemas.microsoft.com/office/word/2006/wordml" xmlns:wps="http://schemas.microsoft.com/office/word/2010/wordprocessingShape" mc:Ignorable="w14 w15 w16se w16cid w16 w16cex w16sdtdh w16du wp14">
+  <w:abstractNum w:abstractNumId="0" w15:restartNumberingAfterBreak="0">
+    <w:nsid w:val="48411BDE"/>
+    <w:multiLevelType w:val="hybridMultilevel"/>
+    <w:tmpl w:val="DF64944E"/>
+    <w:lvl w:ilvl="0" w:tplc="088A16E6">
+      <w:numFmt w:val="bullet"/>
+      <w:lvlText w:val="-"/>
+      <w:lvlJc w:val="left"/>
+      <w:pPr>
+        <w:ind w:left="720" w:hanging="360"/>
+      </w:pPr>
+      <w:rPr>
+        <w:rFonts w:ascii="Times New Roman" w:eastAsiaTheme="minorHAnsi" w:hAnsi="Times New Roman" w:cs="Times New Roman" w:hint="default"/>
+      </w:rPr>
+    </w:lvl>
+    <w:lvl w:ilvl="1" w:tplc="04090003" w:tentative="1">
+      <w:start w:val="1"/>
+      <w:numFmt w:val="bullet"/>
+      <w:lvlText w:val="o"/>
+      <w:lvlJc w:val="left"/>
+      <w:pPr>
+        <w:ind w:left="1440" w:hanging="360"/>
+      </w:pPr>
+      <w:rPr>
+        <w:rFonts w:ascii="Courier New" w:hAnsi="Courier New" w:cs="Courier New" w:hint="default"/>
+      </w:rPr>
+    </w:lvl>
+    <w:lvl w:ilvl="2" w:tplc="04090005" w:tentative="1">
+      <w:start w:val="1"/>
+      <w:numFmt w:val="bullet"/>
+      <w:lvlText w:val=""/>
+      <w:lvlJc w:val="left"/>
+      <w:pPr>
+        <w:ind w:left="2160" w:hanging="360"/>
+      </w:pPr>
+      <w:rPr>
+        <w:rFonts w:ascii="Wingdings" w:hAnsi="Wingdings" w:hint="default"/>
+      </w:rPr>
+    </w:lvl>
+    <w:lvl w:ilvl="3" w:tplc="04090001" w:tentative="1">
+      <w:start w:val="1"/>
+      <w:numFmt w:val="bullet"/>
+      <w:lvlText w:val=""/>
+      <w:lvlJc w:val="left"/>
+      <w:pPr>
+        <w:ind w:left="2880" w:hanging="360"/>
+      </w:pPr>
+      <w:rPr>
+        <w:rFonts w:ascii="Symbol" w:hAnsi="Symbol" w:hint="default"/>
+      </w:rPr>
+    </w:lvl>
+    <w:lvl w:ilvl="4" w:tplc="04090003" w:tentative="1">
+      <w:start w:val="1"/>
+      <w:numFmt w:val="bullet"/>
+      <w:lvlText w:val="o"/>
+      <w:lvlJc w:val="left"/>
+      <w:pPr>
+        <w:ind w:left="3600" w:hanging="360"/>
+      </w:pPr>
+      <w:rPr>
+        <w:rFonts w:ascii="Courier New" w:hAnsi="Courier New" w:cs="Courier New" w:hint="default"/>
+      </w:rPr>
+    </w:lvl>
+    <w:lvl w:ilvl="5" w:tplc="04090005" w:tentative="1">
+      <w:start w:val="1"/>
+      <w:numFmt w:val="bullet"/>
+      <w:lvlText w:val=""/>
+      <w:lvlJc w:val="left"/>
+      <w:pPr>
+        <w:ind w:left="4320" w:hanging="360"/>
+      </w:pPr>
+      <w:rPr>
+        <w:rFonts w:ascii="Wingdings" w:hAnsi="Wingdings" w:hint="default"/>
+      </w:rPr>
+    </w:lvl>
+    <w:lvl w:ilvl="6" w:tplc="04090001" w:tentative="1">
+      <w:start w:val="1"/>
+      <w:numFmt w:val="bullet"/>
+      <w:lvlText w:val=""/>
+      <w:lvlJc w:val="left"/>
+      <w:pPr>
+        <w:ind w:left="5040" w:hanging="360"/>
+      </w:pPr>
+      <w:rPr>
+        <w:rFonts w:ascii="Symbol" w:hAnsi="Symbol" w:hint="default"/>
+      </w:rPr>
+    </w:lvl>
+    <w:lvl w:ilvl="7" w:tplc="04090003" w:tentative="1">
+      <w:start w:val="1"/>
+      <w:numFmt w:val="bullet"/>
+      <w:lvlText w:val="o"/>
+      <w:lvlJc w:val="left"/>
+      <w:pPr>
+        <w:ind w:left="5760" w:hanging="360"/>
+      </w:pPr>
+      <w:rPr>
+        <w:rFonts w:ascii="Courier New" w:hAnsi="Courier New" w:cs="Courier New" w:hint="default"/>
+      </w:rPr>
+    </w:lvl>
+    <w:lvl w:ilvl="8" w:tplc="04090005" w:tentative="1">
+      <w:start w:val="1"/>
+      <w:numFmt w:val="bullet"/>
+      <w:lvlText w:val=""/>
+      <w:lvlJc w:val="left"/>
+      <w:pPr>
+        <w:ind w:left="6480" w:hanging="360"/>
+      </w:pPr>
+      <w:rPr>
+        <w:rFonts w:ascii="Wingdings" w:hAnsi="Wingdings" w:hint="default"/>
+      </w:rPr>
+    </w:lvl>
+  </w:abstractNum>
+  <w:num w:numId="1" w16cid:durableId="1692410708">
+    <w:abstractNumId w:val="0"/>
+  </w:num>
+</w:numbering>
+</file>
+
 <file path=word/styles.xml><?xml version="1.0" encoding="utf-8"?>
-<w:styles xmlns:mc="http://schemas.openxmlformats.org/markup-compatibility/2006" xmlns:r="http://schemas.openxmlformats.org/officeDocument/2006/relationships" xmlns:w="http://schemas.openxmlformats.org/wordprocessingml/2006/main" xmlns:w14="http://schemas.microsoft.com/office/word/2010/wordml" xmlns:w15="http://schemas.microsoft.com/office/word/2012/wordml" xmlns:w16cid="http://schemas.microsoft.com/office/word/2016/wordml/cid" xmlns:w16se="http://schemas.microsoft.com/office/word/2015/wordml/symex" mc:Ignorable="w14 w15 w16se w16cid">
+<w:styles xmlns:mc="http://schemas.openxmlformats.org/markup-compatibility/2006" xmlns:r="http://schemas.openxmlformats.org/officeDocument/2006/relationships" xmlns:w="http://schemas.openxmlformats.org/wordprocessingml/2006/main" xmlns:w14="http://schemas.microsoft.com/office/word/2010/wordml" xmlns:w15="http://schemas.microsoft.com/office/word/2012/wordml" xmlns:w16cex="http://schemas.microsoft.com/office/word/2018/wordml/cex" xmlns:w16cid="http://schemas.microsoft.com/office/word/2016/wordml/cid" xmlns:w16="http://schemas.microsoft.com/office/word/2018/wordml" xmlns:w16du="http://schemas.microsoft.com/office/word/2023/wordml/word16du" xmlns:w16sdtdh="http://schemas.microsoft.com/office/word/2020/wordml/sdtdatahash" xmlns:w16se="http://schemas.microsoft.com/office/word/2015/wordml/symex" mc:Ignorable="w14 w15 w16se w16cid w16 w16cex w16sdtdh w16du">
   <w:docDefaults>
     <w:rPrDefault>
       <w:rPr>
@@ -454,7 +1268,7 @@
       </w:pPr>
     </w:pPrDefault>
   </w:docDefaults>
-  <w:latentStyles w:defLockedState="0" w:defUIPriority="99" w:defSemiHidden="0" w:defUnhideWhenUsed="0" w:defQFormat="0" w:count="375">
+  <w:latentStyles w:defLockedState="0" w:defUIPriority="99" w:defSemiHidden="0" w:defUnhideWhenUsed="0" w:defQFormat="0" w:count="376">
     <w:lsdException w:name="Normal" w:uiPriority="0" w:qFormat="1"/>
     <w:lsdException w:name="heading 1" w:uiPriority="9" w:qFormat="1"/>
     <w:lsdException w:name="heading 2" w:semiHidden="1" w:uiPriority="9" w:unhideWhenUsed="1" w:qFormat="1"/>
@@ -830,6 +1644,7 @@
     <w:lsdException w:name="Smart Hyperlink" w:semiHidden="1" w:unhideWhenUsed="1"/>
     <w:lsdException w:name="Hashtag" w:semiHidden="1" w:unhideWhenUsed="1"/>
     <w:lsdException w:name="Unresolved Mention" w:semiHidden="1" w:unhideWhenUsed="1"/>
+    <w:lsdException w:name="Smart Link" w:semiHidden="1" w:unhideWhenUsed="1"/>
   </w:latentStyles>
   <w:style w:type="paragraph" w:default="1" w:styleId="Normal">
     <w:name w:val="Normal"/>
@@ -838,7 +1653,6 @@
   <w:style w:type="character" w:default="1" w:styleId="DefaultParagraphFont">
     <w:name w:val="Default Paragraph Font"/>
     <w:uiPriority w:val="1"/>
-    <w:semiHidden/>
     <w:unhideWhenUsed/>
   </w:style>
   <w:style w:type="table" w:default="1" w:styleId="TableNormal">
@@ -884,6 +1698,17 @@
       <w:color w:val="605E5C"/>
       <w:shd w:val="clear" w:color="auto" w:fill="E1DFDD"/>
     </w:rPr>
+  </w:style>
+  <w:style w:type="paragraph" w:styleId="ListParagraph">
+    <w:name w:val="List Paragraph"/>
+    <w:basedOn w:val="Normal"/>
+    <w:uiPriority w:val="34"/>
+    <w:qFormat/>
+    <w:rsid w:val="00444BF1"/>
+    <w:pPr>
+      <w:ind w:left="720"/>
+      <w:contextualSpacing/>
+    </w:pPr>
   </w:style>
 </w:styles>
 </file>

</xml_diff>